<commit_message>
PoC stable: v2+v3 (Fc/Fi v3 λ=0.5), tasks.ps1, A4 clarification (md only); drop docx/pdf; refresh artifacts
</commit_message>
<xml_diff>
--- a/Suivi du projet.docx
+++ b/Suivi du projet.docx
@@ -36,6 +36,18 @@
       </w:r>
     </w:p>
     <w:p/>
+    <w:p/>
+    <w:p>
+      <w:r>
+        <w:t xml:space="preserve">Mettre à jour l’annexe OSF dès que j’ai la main : avec la version .pdf je pense , de : </w:t>
+      </w:r>
+      <w:r>
+        <w:t>Appendix_A4_beta_modality_clarification_v1.1</w:t>
+      </w:r>
+      <w:r>
+        <w:t>.pdf</w:t>
+      </w:r>
+    </w:p>
     <w:sectPr>
       <w:pgSz w:w="11906" w:h="16838"/>
       <w:pgMar w:top="1417" w:right="1417" w:bottom="1417" w:left="1417" w:header="708" w:footer="708" w:gutter="0"/>
@@ -781,6 +793,7 @@
   <w:style w:type="character" w:default="1" w:styleId="Policepardfaut">
     <w:name w:val="Default Paragraph Font"/>
     <w:uiPriority w:val="1"/>
+    <w:semiHidden/>
     <w:unhideWhenUsed/>
   </w:style>
   <w:style w:type="table" w:default="1" w:styleId="TableauNormal">

</xml_diff>